<commit_message>
cloud, front end, sde, teaching assistant resume chanfges
</commit_message>
<xml_diff>
--- a/Assistant Resumes/Office_Assistant_resume.docx
+++ b/Assistant Resumes/Office_Assistant_resume.docx
@@ -38,15 +38,7 @@
         </w:r>
       </w:hyperlink>
       <w:r>
-        <w:t xml:space="preserve"> • linkedin.com/in/</w:t>
-      </w:r>
-      <w:proofErr w:type="spellStart"/>
-      <w:r>
-        <w:t>pranav-khismatrao</w:t>
-      </w:r>
-      <w:proofErr w:type="spellEnd"/>
-      <w:r>
-        <w:t>/</w:t>
+        <w:t xml:space="preserve"> • linkedin.com/in/pranav-khismatrao/</w:t>
       </w:r>
     </w:p>
     <w:p>
@@ -156,7 +148,10 @@
         <w:ind w:left="720"/>
       </w:pPr>
       <w:r>
-        <w:t xml:space="preserve">Relevant Courses: Object Oriented Design </w:t>
+        <w:t>Relevant Courses: Object Oriented Design</w:t>
+      </w:r>
+      <w:r>
+        <w:t>, Machine Learning, Business for Engineers</w:t>
       </w:r>
     </w:p>
     <w:p/>
@@ -270,7 +265,10 @@
     </w:p>
     <w:p>
       <w:r>
-        <w:t>To obtain an administrative assistant position in the Department of Chemical Engineering where I can utilize my skills and knowledge in office management and contribute to the success of the department.</w:t>
+        <w:t>To contribute to Northeastern University's Experiential Digital Global Education (EDGE) team as a Course Support Specialist, utilizing strong communication, instructional, and online learning skills to empower students and enhance their journey.</w:t>
+      </w:r>
+      <w:r>
+        <w:t xml:space="preserve"> </w:t>
       </w:r>
       <w:r>
         <w:pict w14:anchorId="3935A47C">
@@ -307,7 +305,7 @@
         </w:numPr>
       </w:pPr>
       <w:r>
-        <w:t>Strong typing skills (60+ WPM) with high accuracy</w:t>
+        <w:t>Online Course Delivery</w:t>
       </w:r>
     </w:p>
     <w:p>
@@ -319,7 +317,7 @@
         </w:numPr>
       </w:pPr>
       <w:r>
-        <w:t>Excellent communication and interpersonal skills</w:t>
+        <w:t>Instruction and Assessment</w:t>
       </w:r>
     </w:p>
     <w:p>
@@ -331,7 +329,7 @@
         </w:numPr>
       </w:pPr>
       <w:r>
-        <w:t>Detail-oriented and highly organized</w:t>
+        <w:t>Student Mentorship</w:t>
       </w:r>
     </w:p>
     <w:p>
@@ -343,36 +341,7 @@
         </w:numPr>
       </w:pPr>
       <w:r>
-        <w:t xml:space="preserve">Ability to prioritize and multitask </w:t>
-      </w:r>
-      <w:proofErr w:type="gramStart"/>
-      <w:r>
-        <w:t>effectively</w:t>
-      </w:r>
-      <w:proofErr w:type="gramEnd"/>
-    </w:p>
-    <w:p>
-      <w:pPr>
-        <w:pStyle w:val="ListParagraph"/>
-        <w:numPr>
-          <w:ilvl w:val="0"/>
-          <w:numId w:val="4"/>
-        </w:numPr>
-      </w:pPr>
-      <w:r>
-        <w:t>Reliable and dependable with a strong work ethic</w:t>
-      </w:r>
-    </w:p>
-    <w:p>
-      <w:pPr>
-        <w:pStyle w:val="ListParagraph"/>
-        <w:numPr>
-          <w:ilvl w:val="0"/>
-          <w:numId w:val="4"/>
-        </w:numPr>
-      </w:pPr>
-      <w:r>
-        <w:t>Proficiency in Microsoft Office Suite and other educational software</w:t>
+        <w:t>Communication and Engagement</w:t>
       </w:r>
     </w:p>
     <w:p>
@@ -407,21 +376,12 @@
           <w:bCs/>
         </w:rPr>
       </w:pPr>
-      <w:proofErr w:type="spellStart"/>
-      <w:r>
-        <w:rPr>
-          <w:b/>
-          <w:bCs/>
-        </w:rPr>
-        <w:t>Sudesi</w:t>
-      </w:r>
-      <w:proofErr w:type="spellEnd"/>
-      <w:r>
-        <w:rPr>
-          <w:b/>
-          <w:bCs/>
-        </w:rPr>
-        <w:t xml:space="preserve"> Infotech</w:t>
+      <w:r>
+        <w:rPr>
+          <w:b/>
+          <w:bCs/>
+        </w:rPr>
+        <w:t>Sudesi Infotech</w:t>
       </w:r>
       <w:r>
         <w:rPr>
@@ -529,13 +489,8 @@
         </w:numPr>
       </w:pPr>
       <w:r>
-        <w:t xml:space="preserve">Receive all incoming correspondence and packages and route to correct </w:t>
-      </w:r>
-      <w:proofErr w:type="gramStart"/>
-      <w:r>
-        <w:t>recipient</w:t>
-      </w:r>
-      <w:proofErr w:type="gramEnd"/>
+        <w:t>Receive all incoming correspondence and packages and route to correct recipient</w:t>
+      </w:r>
     </w:p>
     <w:p>
       <w:pPr>
@@ -546,13 +501,8 @@
         </w:numPr>
       </w:pPr>
       <w:r>
-        <w:t xml:space="preserve">Assist with employment payroll and </w:t>
-      </w:r>
-      <w:proofErr w:type="gramStart"/>
-      <w:r>
-        <w:t>scheduling</w:t>
-      </w:r>
-      <w:proofErr w:type="gramEnd"/>
+        <w:t>Assist with employment payroll and scheduling</w:t>
+      </w:r>
     </w:p>
     <w:p>
       <w:pPr>
@@ -563,13 +513,8 @@
         </w:numPr>
       </w:pPr>
       <w:r>
-        <w:t xml:space="preserve">Call clients to schedule appointments and follow-up on </w:t>
-      </w:r>
-      <w:proofErr w:type="gramStart"/>
-      <w:r>
-        <w:t>visit</w:t>
-      </w:r>
-      <w:proofErr w:type="gramEnd"/>
+        <w:t>Call clients to schedule appointments and follow-up on visit</w:t>
+      </w:r>
     </w:p>
     <w:p>
       <w:pPr>
@@ -580,13 +525,8 @@
         </w:numPr>
       </w:pPr>
       <w:r>
-        <w:t xml:space="preserve">Greeted and assisted all visitors with pleasant and helpful </w:t>
-      </w:r>
-      <w:proofErr w:type="gramStart"/>
-      <w:r>
-        <w:t>attitude</w:t>
-      </w:r>
-      <w:proofErr w:type="gramEnd"/>
+        <w:t>Greeted and assisted all visitors with pleasant and helpful attitude</w:t>
+      </w:r>
     </w:p>
     <w:p>
       <w:pPr>
@@ -597,13 +537,8 @@
         </w:numPr>
       </w:pPr>
       <w:r>
-        <w:t xml:space="preserve">Worked with Office manager to schedule appointments and company </w:t>
-      </w:r>
-      <w:proofErr w:type="gramStart"/>
-      <w:r>
-        <w:t>meetings</w:t>
-      </w:r>
-      <w:proofErr w:type="gramEnd"/>
+        <w:t>Worked with Office manager to schedule appointments and company meetings</w:t>
+      </w:r>
     </w:p>
     <w:p>
       <w:pPr>
@@ -614,13 +549,8 @@
         </w:numPr>
       </w:pPr>
       <w:r>
-        <w:t xml:space="preserve">Provided front desk reception coverage and performed various duties such as typing, faxing, emailing, copying, and running </w:t>
-      </w:r>
-      <w:proofErr w:type="gramStart"/>
-      <w:r>
-        <w:t>errands</w:t>
-      </w:r>
-      <w:proofErr w:type="gramEnd"/>
+        <w:t>Provided front desk reception coverage and performed various duties such as typing, faxing, emailing, copying, and running errands</w:t>
+      </w:r>
     </w:p>
     <w:p>
       <w:r>
@@ -710,7 +640,10 @@
     </w:p>
     <w:p>
       <w:r>
-        <w:t>Office Assistant, ITSA Group</w:t>
+        <w:t>Course</w:t>
+      </w:r>
+      <w:r>
+        <w:t xml:space="preserve"> Assistant, ITSA Group</w:t>
       </w:r>
     </w:p>
     <w:p>
@@ -722,16 +655,7 @@
         </w:numPr>
       </w:pPr>
       <w:r>
-        <w:t xml:space="preserve">Communicate with </w:t>
-      </w:r>
-      <w:r>
-        <w:t>students</w:t>
-      </w:r>
-      <w:r>
-        <w:t xml:space="preserve"> to obtain missing information and clarify any doubts they may have</w:t>
-      </w:r>
-      <w:r>
-        <w:t>.</w:t>
+        <w:t>Provided comprehensive course support to students as the main point of contact, ensuring effective communication and engagement.</w:t>
       </w:r>
     </w:p>
     <w:p>
@@ -743,7 +667,7 @@
         </w:numPr>
       </w:pPr>
       <w:r>
-        <w:t>Assist with daily office tasks such as answering phone calls, scheduling appointments, and managing email correspondence.</w:t>
+        <w:t>Reviewed, assessed, and mentored students on their course projects, providing constructive feedback to enhance the quality of work.</w:t>
       </w:r>
     </w:p>
     <w:p>
@@ -755,13 +679,8 @@
         </w:numPr>
       </w:pPr>
       <w:r>
-        <w:t xml:space="preserve">Manage inventory of office supplies and order necessary items when </w:t>
-      </w:r>
-      <w:proofErr w:type="gramStart"/>
-      <w:r>
-        <w:t>needed</w:t>
-      </w:r>
-      <w:proofErr w:type="gramEnd"/>
+        <w:t>Evaluated student work for adherence to established standards and criteria, maintaining accuracy and consistency in grading.</w:t>
+      </w:r>
     </w:p>
     <w:p>
       <w:pPr>
@@ -772,13 +691,7 @@
         </w:numPr>
       </w:pPr>
       <w:r>
-        <w:t xml:space="preserve">Kept detailed records of transaction to track of </w:t>
-      </w:r>
-      <w:r>
-        <w:t>applications sent b</w:t>
-      </w:r>
-      <w:r>
-        <w:t>y students.</w:t>
+        <w:t>Responded to student inquiries and actively engaged with them in the discussion forum to foster a collaborative learning environment.</w:t>
       </w:r>
     </w:p>
     <w:p>
@@ -790,36 +703,7 @@
         </w:numPr>
       </w:pPr>
       <w:r>
-        <w:t>Strong customer service skills and a love of reading and learning are essential for this role.</w:t>
-      </w:r>
-    </w:p>
-    <w:p>
-      <w:pPr>
-        <w:pStyle w:val="ListParagraph"/>
-        <w:numPr>
-          <w:ilvl w:val="0"/>
-          <w:numId w:val="5"/>
-        </w:numPr>
-      </w:pPr>
-      <w:r>
-        <w:t xml:space="preserve">Assist with onboarding new employees, including completing paperwork and conducting </w:t>
-      </w:r>
-      <w:proofErr w:type="gramStart"/>
-      <w:r>
-        <w:t>orientation</w:t>
-      </w:r>
-      <w:proofErr w:type="gramEnd"/>
-    </w:p>
-    <w:p>
-      <w:pPr>
-        <w:pStyle w:val="ListParagraph"/>
-        <w:numPr>
-          <w:ilvl w:val="0"/>
-          <w:numId w:val="5"/>
-        </w:numPr>
-      </w:pPr>
-      <w:r>
-        <w:t>Provided administrative support to the office staff, including filing, data entry, and document preparation.</w:t>
+        <w:t>Documented course updates and changes during delivery, ensuring evaluations and feedback remained relevant and useful.</w:t>
       </w:r>
     </w:p>
     <w:p>
@@ -965,7 +849,7 @@
 <w:numbering xmlns:wpc="http://schemas.microsoft.com/office/word/2010/wordprocessingCanvas" xmlns:cx="http://schemas.microsoft.com/office/drawing/2014/chartex" xmlns:cx1="http://schemas.microsoft.com/office/drawing/2015/9/8/chartex" xmlns:cx2="http://schemas.microsoft.com/office/drawing/2015/10/21/chartex" xmlns:cx3="http://schemas.microsoft.com/office/drawing/2016/5/9/chartex" xmlns:cx4="http://schemas.microsoft.com/office/drawing/2016/5/10/chartex" xmlns:cx5="http://schemas.microsoft.com/office/drawing/2016/5/11/chartex" xmlns:cx6="http://schemas.microsoft.com/office/drawing/2016/5/12/chartex" xmlns:cx7="http://schemas.microsoft.com/office/drawing/2016/5/13/chartex" xmlns:cx8="http://schemas.microsoft.com/office/drawing/2016/5/14/chartex" xmlns:mc="http://schemas.openxmlformats.org/markup-compatibility/2006" xmlns:aink="http://schemas.microsoft.com/office/drawing/2016/ink" xmlns:am3d="http://schemas.microsoft.com/office/drawing/2017/model3d" xmlns:o="urn:schemas-microsoft-com:office:office" xmlns:oel="http://schemas.microsoft.com/office/2019/extlst" xmlns:r="http://schemas.openxmlformats.org/officeDocument/2006/relationships" xmlns:m="http://schemas.openxmlformats.org/officeDocument/2006/math" xmlns:v="urn:schemas-microsoft-com:vml" xmlns:wp14="http://schemas.microsoft.com/office/word/2010/wordprocessingDrawing" xmlns:wp="http://schemas.openxmlformats.org/drawingml/2006/wordprocessingDrawing" xmlns:w10="urn:schemas-microsoft-com:office:word" xmlns:w="http://schemas.openxmlformats.org/wordprocessingml/2006/main" xmlns:w14="http://schemas.microsoft.com/office/word/2010/wordml" xmlns:w15="http://schemas.microsoft.com/office/word/2012/wordml" xmlns:w16cex="http://schemas.microsoft.com/office/word/2018/wordml/cex" xmlns:w16cid="http://schemas.microsoft.com/office/word/2016/wordml/cid" xmlns:w16="http://schemas.microsoft.com/office/word/2018/wordml" xmlns:w16du="http://schemas.microsoft.com/office/word/2023/wordml/word16du" xmlns:w16sdtdh="http://schemas.microsoft.com/office/word/2020/wordml/sdtdatahash" xmlns:w16se="http://schemas.microsoft.com/office/word/2015/wordml/symex" xmlns:wpg="http://schemas.microsoft.com/office/word/2010/wordprocessingGroup" xmlns:wpi="http://schemas.microsoft.com/office/word/2010/wordprocessingInk" xmlns:wne="http://schemas.microsoft.com/office/word/2006/wordml" xmlns:wps="http://schemas.microsoft.com/office/word/2010/wordprocessingShape" mc:Ignorable="w14 w15 w16se w16cid w16 w16cex w16sdtdh wp14">
   <w:numPicBullet w:numPicBulletId="0">
     <w:pict>
-      <v:rect id="_x0000_i1079" style="width:0;height:1.5pt" o:hralign="center" o:bullet="t" o:hrstd="t" o:hr="t" fillcolor="#a0a0a0" stroked="f"/>
+      <v:rect id="_x0000_i1051" style="width:0;height:1.5pt" o:hralign="center" o:bullet="t" o:hrstd="t" o:hr="t" fillcolor="#a0a0a0" stroked="f"/>
     </w:pict>
   </w:numPicBullet>
   <w:abstractNum w:abstractNumId="0" w15:restartNumberingAfterBreak="0">

</xml_diff>